<commit_message>
Working on app description and added new screenshots.
</commit_message>
<xml_diff>
--- a/documentation/app presentation.docx
+++ b/documentation/app presentation.docx
@@ -10,6 +10,16 @@
       <w:proofErr w:type="spellEnd"/>
       <w:r>
         <w:t xml:space="preserve"> is an application meant to </w:t>
+      </w:r>
+      <w:r>
+        <w:t xml:space="preserve">ease the process of creating and managing conferences. </w:t>
+      </w:r>
+      <w:bookmarkStart w:id="0" w:name="_GoBack"/>
+      <w:bookmarkEnd w:id="0"/>
+    </w:p>
+    <w:p>
+      <w:r>
+        <w:t>Here you can see information about upcoming conferences and join the ones that you are interested in. For those who are into research and want to share their knowledge, this is the perfect place for you to submit a paper</w:t>
       </w:r>
     </w:p>
     <w:p/>
@@ -276,6 +286,7 @@
         <w:rPr>
           <w:i/>
         </w:rPr>
+        <w:lastRenderedPageBreak/>
         <w:t>All conferences page</w:t>
       </w:r>
     </w:p>
@@ -300,7 +311,6 @@
           <w:i/>
           <w:noProof/>
         </w:rPr>
-        <w:lastRenderedPageBreak/>
         <w:drawing>
           <wp:anchor distT="0" distB="0" distL="114300" distR="114300" simplePos="0" relativeHeight="251662336" behindDoc="0" locked="0" layoutInCell="1" allowOverlap="1">
             <wp:simplePos x="0" y="0"/>
@@ -518,7 +528,6 @@
         <w:rPr>
           <w:b/>
         </w:rPr>
-        <w:lastRenderedPageBreak/>
         <w:t xml:space="preserve">Program Committee Member: </w:t>
       </w:r>
     </w:p>
@@ -602,10 +611,7 @@
         <w:t>Deadlines page</w:t>
       </w:r>
     </w:p>
-    <w:p>
-      <w:bookmarkStart w:id="0" w:name="_GoBack"/>
-      <w:bookmarkEnd w:id="0"/>
-    </w:p>
+    <w:p/>
     <w:p/>
     <w:p/>
     <w:p/>

</xml_diff>

<commit_message>
Removed some unused files.
</commit_message>
<xml_diff>
--- a/documentation/app presentation.docx
+++ b/documentation/app presentation.docx
@@ -5,21 +5,30 @@
     <w:p>
       <w:proofErr w:type="spellStart"/>
       <w:r>
-        <w:t>ConfMS</w:t>
+        <w:t>Co</w:t>
+      </w:r>
+      <w:r>
+        <w:t>nfMS</w:t>
       </w:r>
       <w:proofErr w:type="spellEnd"/>
       <w:r>
-        <w:t xml:space="preserve"> is an application meant to </w:t>
-      </w:r>
-      <w:r>
-        <w:t xml:space="preserve">ease the process of creating and managing conferences. </w:t>
+        <w:t xml:space="preserve"> is an application that allows you to create and manage conferences. Here you can upload information about your conference and anyone who is interested can join it.  </w:t>
+      </w:r>
+    </w:p>
+    <w:p>
+      <w:r>
+        <w:t xml:space="preserve">For those who are into research and want to share their knowledge, </w:t>
+      </w:r>
+      <w:r>
+        <w:t xml:space="preserve">this app will help them find the conferences suitable for </w:t>
       </w:r>
       <w:bookmarkStart w:id="0" w:name="_GoBack"/>
+      <w:r>
+        <w:t xml:space="preserve">them to present </w:t>
+      </w:r>
       <w:bookmarkEnd w:id="0"/>
-    </w:p>
-    <w:p>
-      <w:r>
-        <w:t>Here you can see information about upcoming conferences and join the ones that you are interested in. For those who are into research and want to share their knowledge, this is the perfect place for you to submit a paper</w:t>
+      <w:r>
+        <w:t xml:space="preserve">their papers. </w:t>
       </w:r>
     </w:p>
     <w:p/>
@@ -192,7 +201,13 @@
         <w:rPr>
           <w:i/>
         </w:rPr>
-        <w:t xml:space="preserve"> register page</w:t>
+        <w:t xml:space="preserve"> </w:t>
+      </w:r>
+      <w:r>
+        <w:rPr>
+          <w:i/>
+        </w:rPr>
+        <w:t>register page</w:t>
       </w:r>
     </w:p>
     <w:p/>
@@ -219,13 +234,13 @@
           <wp:anchor distT="0" distB="0" distL="114300" distR="114300" simplePos="0" relativeHeight="251661312" behindDoc="0" locked="0" layoutInCell="1" allowOverlap="1">
             <wp:simplePos x="0" y="0"/>
             <wp:positionH relativeFrom="margin">
-              <wp:align>left</wp:align>
+              <wp:posOffset>489585</wp:posOffset>
             </wp:positionH>
             <wp:positionV relativeFrom="paragraph">
-              <wp:posOffset>471805</wp:posOffset>
+              <wp:posOffset>472440</wp:posOffset>
             </wp:positionV>
-            <wp:extent cx="5759450" cy="2515870"/>
-            <wp:effectExtent l="0" t="0" r="0" b="0"/>
+            <wp:extent cx="4779645" cy="2515870"/>
+            <wp:effectExtent l="0" t="0" r="1905" b="0"/>
             <wp:wrapSquare wrapText="bothSides"/>
             <wp:docPr id="8" name="Picture 8"/>
             <wp:cNvGraphicFramePr>
@@ -253,7 +268,7 @@
                   <pic:spPr>
                     <a:xfrm>
                       <a:off x="0" y="0"/>
-                      <a:ext cx="5759450" cy="2515870"/>
+                      <a:ext cx="4779645" cy="2515870"/>
                     </a:xfrm>
                     <a:prstGeom prst="rect">
                       <a:avLst/>
@@ -294,18 +309,6 @@
       <w:pPr>
         <w:ind w:firstLine="720"/>
       </w:pPr>
-    </w:p>
-    <w:p>
-      <w:pPr>
-        <w:tabs>
-          <w:tab w:val="left" w:pos="4500"/>
-        </w:tabs>
-        <w:ind w:firstLine="720"/>
-        <w:jc w:val="center"/>
-        <w:rPr>
-          <w:i/>
-        </w:rPr>
-      </w:pPr>
       <w:r>
         <w:rPr>
           <w:i/>
@@ -315,13 +318,13 @@
           <wp:anchor distT="0" distB="0" distL="114300" distR="114300" simplePos="0" relativeHeight="251662336" behindDoc="0" locked="0" layoutInCell="1" allowOverlap="1">
             <wp:simplePos x="0" y="0"/>
             <wp:positionH relativeFrom="column">
-              <wp:posOffset>6350</wp:posOffset>
+              <wp:posOffset>506095</wp:posOffset>
             </wp:positionH>
             <wp:positionV relativeFrom="paragraph">
-              <wp:posOffset>0</wp:posOffset>
+              <wp:posOffset>285750</wp:posOffset>
             </wp:positionV>
-            <wp:extent cx="5817870" cy="2540000"/>
-            <wp:effectExtent l="0" t="0" r="0" b="0"/>
+            <wp:extent cx="4817745" cy="2540000"/>
+            <wp:effectExtent l="0" t="0" r="1905" b="0"/>
             <wp:wrapSquare wrapText="bothSides"/>
             <wp:docPr id="9" name="Picture 9"/>
             <wp:cNvGraphicFramePr>
@@ -349,7 +352,7 @@
                   <pic:spPr>
                     <a:xfrm>
                       <a:off x="0" y="0"/>
-                      <a:ext cx="5817870" cy="2540000"/>
+                      <a:ext cx="4817745" cy="2540000"/>
                     </a:xfrm>
                     <a:prstGeom prst="rect">
                       <a:avLst/>
@@ -367,6 +370,18 @@
           </wp:anchor>
         </w:drawing>
       </w:r>
+    </w:p>
+    <w:p>
+      <w:pPr>
+        <w:tabs>
+          <w:tab w:val="left" w:pos="4500"/>
+        </w:tabs>
+        <w:ind w:firstLine="720"/>
+        <w:jc w:val="center"/>
+        <w:rPr>
+          <w:i/>
+        </w:rPr>
+      </w:pPr>
       <w:r>
         <w:rPr>
           <w:i/>
@@ -492,7 +507,16 @@
         <w:tabs>
           <w:tab w:val="left" w:pos="5240"/>
         </w:tabs>
-      </w:pPr>
+        <w:rPr>
+          <w:b/>
+        </w:rPr>
+      </w:pPr>
+      <w:r>
+        <w:rPr>
+          <w:b/>
+        </w:rPr>
+        <w:t xml:space="preserve">Program Committee Member: </w:t>
+      </w:r>
     </w:p>
     <w:p>
       <w:pPr>
@@ -500,6 +524,10 @@
           <w:tab w:val="left" w:pos="5240"/>
         </w:tabs>
       </w:pPr>
+      <w:r>
+        <w:lastRenderedPageBreak/>
+        <w:t xml:space="preserve">This is a special role, meaning that only those who have already been chosen in the program committee can create an account as a PC Member. This role gives you the possibility to also change (postpone) deadlines.  </w:t>
+      </w:r>
     </w:p>
     <w:p>
       <w:pPr>
@@ -507,54 +535,14 @@
           <w:tab w:val="left" w:pos="5240"/>
         </w:tabs>
       </w:pPr>
-    </w:p>
-    <w:p>
-      <w:pPr>
-        <w:tabs>
-          <w:tab w:val="left" w:pos="5240"/>
-        </w:tabs>
-      </w:pPr>
-    </w:p>
-    <w:p>
-      <w:pPr>
-        <w:tabs>
-          <w:tab w:val="left" w:pos="5240"/>
-        </w:tabs>
-        <w:rPr>
-          <w:b/>
-        </w:rPr>
-      </w:pPr>
-      <w:r>
-        <w:rPr>
-          <w:b/>
-        </w:rPr>
-        <w:t xml:space="preserve">Program Committee Member: </w:t>
-      </w:r>
-    </w:p>
-    <w:p>
-      <w:pPr>
-        <w:tabs>
-          <w:tab w:val="left" w:pos="5240"/>
-        </w:tabs>
-      </w:pPr>
-      <w:r>
-        <w:t xml:space="preserve">This is a special role, meaning that only those who have already been chosen in the program committee can create an account as a PC Member. This role gives you the possibility to also change (postpone) deadlines.  </w:t>
-      </w:r>
-    </w:p>
-    <w:p>
-      <w:pPr>
-        <w:tabs>
-          <w:tab w:val="left" w:pos="5240"/>
-        </w:tabs>
-      </w:pPr>
       <w:r>
         <w:rPr>
           <w:noProof/>
         </w:rPr>
         <w:drawing>
           <wp:inline distT="0" distB="0" distL="0" distR="0">
-            <wp:extent cx="5943600" cy="3130550"/>
-            <wp:effectExtent l="0" t="0" r="0" b="0"/>
+            <wp:extent cx="5941966" cy="3130550"/>
+            <wp:effectExtent l="0" t="0" r="1905" b="0"/>
             <wp:docPr id="11" name="Picture 11"/>
             <wp:cNvGraphicFramePr>
               <a:graphicFrameLocks xmlns:a="http://schemas.openxmlformats.org/drawingml/2006/main" noChangeAspect="1"/>
@@ -581,7 +569,7 @@
                   <pic:spPr>
                     <a:xfrm>
                       <a:off x="0" y="0"/>
-                      <a:ext cx="5943600" cy="3130550"/>
+                      <a:ext cx="5941966" cy="3130550"/>
                     </a:xfrm>
                     <a:prstGeom prst="rect">
                       <a:avLst/>
@@ -611,11 +599,6 @@
         <w:t>Deadlines page</w:t>
       </w:r>
     </w:p>
-    <w:p/>
-    <w:p/>
-    <w:p/>
-    <w:p/>
-    <w:p/>
     <w:p/>
     <w:p/>
     <w:p/>

</xml_diff>

<commit_message>
Modified user manual a bit
</commit_message>
<xml_diff>
--- a/documentation/app presentation.docx
+++ b/documentation/app presentation.docx
@@ -3,43 +3,107 @@
 <w:document xmlns:wpc="http://schemas.microsoft.com/office/word/2010/wordprocessingCanvas" xmlns:mc="http://schemas.openxmlformats.org/markup-compatibility/2006" xmlns:o="urn:schemas-microsoft-com:office:office" xmlns:r="http://schemas.openxmlformats.org/officeDocument/2006/relationships" xmlns:m="http://schemas.openxmlformats.org/officeDocument/2006/math" xmlns:v="urn:schemas-microsoft-com:vml" xmlns:wp14="http://schemas.microsoft.com/office/word/2010/wordprocessingDrawing" xmlns:wp="http://schemas.openxmlformats.org/drawingml/2006/wordprocessingDrawing" xmlns:w10="urn:schemas-microsoft-com:office:word" xmlns:w="http://schemas.openxmlformats.org/wordprocessingml/2006/main" xmlns:w14="http://schemas.microsoft.com/office/word/2010/wordml" xmlns:w15="http://schemas.microsoft.com/office/word/2012/wordml" xmlns:wpg="http://schemas.microsoft.com/office/word/2010/wordprocessingGroup" xmlns:wpi="http://schemas.microsoft.com/office/word/2010/wordprocessingInk" xmlns:wne="http://schemas.microsoft.com/office/word/2006/wordml" xmlns:wps="http://schemas.microsoft.com/office/word/2010/wordprocessingShape" mc:Ignorable="w14 w15 wp14">
   <w:body>
     <w:p>
-      <w:r>
+      <w:pPr>
+        <w:jc w:val="center"/>
+        <w:rPr>
+          <w:rFonts w:ascii="Arial Unicode MS" w:eastAsia="Arial Unicode MS" w:hAnsi="Arial Unicode MS" w:cs="Arial Unicode MS"/>
+          <w:b/>
+          <w:sz w:val="32"/>
+        </w:rPr>
+      </w:pPr>
+      <w:r>
+        <w:rPr>
+          <w:rFonts w:ascii="Arial Unicode MS" w:eastAsia="Arial Unicode MS" w:hAnsi="Arial Unicode MS" w:cs="Arial Unicode MS"/>
+          <w:b/>
+          <w:sz w:val="32"/>
+        </w:rPr>
+        <w:t>User Manual</w:t>
+      </w:r>
+    </w:p>
+    <w:p>
+      <w:pPr>
+        <w:rPr>
+          <w:rFonts w:ascii="Arial Unicode MS" w:eastAsia="Arial Unicode MS" w:hAnsi="Arial Unicode MS" w:cs="Arial Unicode MS"/>
+          <w:sz w:val="6"/>
+        </w:rPr>
+      </w:pPr>
+    </w:p>
+    <w:p>
+      <w:pPr>
+        <w:rPr>
+          <w:rFonts w:ascii="Arial Unicode MS" w:eastAsia="Arial Unicode MS" w:hAnsi="Arial Unicode MS" w:cs="Arial Unicode MS"/>
+        </w:rPr>
+      </w:pPr>
+      <w:r>
+        <w:rPr>
+          <w:rFonts w:ascii="Arial Unicode MS" w:eastAsia="Arial Unicode MS" w:hAnsi="Arial Unicode MS" w:cs="Arial Unicode MS"/>
+        </w:rPr>
         <w:t>Co</w:t>
       </w:r>
       <w:r>
+        <w:rPr>
+          <w:rFonts w:ascii="Arial Unicode MS" w:eastAsia="Arial Unicode MS" w:hAnsi="Arial Unicode MS" w:cs="Arial Unicode MS"/>
+        </w:rPr>
         <w:t xml:space="preserve">nfMS is an application that allows you to create and manage conferences. Here you can upload information about your conference and anyone who is interested can join it.  </w:t>
       </w:r>
     </w:p>
     <w:p>
-      <w:r>
+      <w:pPr>
+        <w:rPr>
+          <w:rFonts w:ascii="Arial Unicode MS" w:eastAsia="Arial Unicode MS" w:hAnsi="Arial Unicode MS" w:cs="Arial Unicode MS"/>
+        </w:rPr>
+      </w:pPr>
+      <w:r>
+        <w:rPr>
+          <w:rFonts w:ascii="Arial Unicode MS" w:eastAsia="Arial Unicode MS" w:hAnsi="Arial Unicode MS" w:cs="Arial Unicode MS"/>
+        </w:rPr>
         <w:t xml:space="preserve">For those who are into research and want to share their knowledge, this app will help them find the conferences suitable </w:t>
       </w:r>
       <w:r>
+        <w:rPr>
+          <w:rFonts w:ascii="Arial Unicode MS" w:eastAsia="Arial Unicode MS" w:hAnsi="Arial Unicode MS" w:cs="Arial Unicode MS"/>
+        </w:rPr>
         <w:t>for</w:t>
       </w:r>
       <w:r>
+        <w:rPr>
+          <w:rFonts w:ascii="Arial Unicode MS" w:eastAsia="Arial Unicode MS" w:hAnsi="Arial Unicode MS" w:cs="Arial Unicode MS"/>
+        </w:rPr>
         <w:t xml:space="preserve"> their papers. </w:t>
       </w:r>
       <w:r>
+        <w:rPr>
+          <w:rFonts w:ascii="Arial Unicode MS" w:eastAsia="Arial Unicode MS" w:hAnsi="Arial Unicode MS" w:cs="Arial Unicode MS"/>
+        </w:rPr>
         <w:t>And then, the reviewers in the Program Committee will decide the papers that will be presented at the conference.</w:t>
       </w:r>
-      <w:bookmarkStart w:id="0" w:name="_GoBack"/>
-      <w:bookmarkEnd w:id="0"/>
-    </w:p>
-    <w:p/>
-    <w:p>
-      <w:r>
-        <w:rPr>
+    </w:p>
+    <w:p>
+      <w:pPr>
+        <w:rPr>
+          <w:rFonts w:ascii="Arial Unicode MS" w:eastAsia="Arial Unicode MS" w:hAnsi="Arial Unicode MS" w:cs="Arial Unicode MS"/>
+        </w:rPr>
+      </w:pPr>
+    </w:p>
+    <w:p>
+      <w:pPr>
+        <w:rPr>
+          <w:rFonts w:ascii="Arial Unicode MS" w:eastAsia="Arial Unicode MS" w:hAnsi="Arial Unicode MS" w:cs="Arial Unicode MS"/>
+        </w:rPr>
+      </w:pPr>
+      <w:r>
+        <w:rPr>
+          <w:rFonts w:ascii="Arial Unicode MS" w:eastAsia="Arial Unicode MS" w:hAnsi="Arial Unicode MS" w:cs="Arial Unicode MS"/>
           <w:noProof/>
         </w:rPr>
         <w:drawing>
           <wp:anchor distT="0" distB="0" distL="114300" distR="114300" simplePos="0" relativeHeight="251660288" behindDoc="0" locked="0" layoutInCell="1" allowOverlap="1" wp14:anchorId="53B16F0B" wp14:editId="58FDDDB3">
             <wp:simplePos x="0" y="0"/>
             <wp:positionH relativeFrom="margin">
-              <wp:posOffset>2955290</wp:posOffset>
+              <wp:posOffset>2980690</wp:posOffset>
             </wp:positionH>
             <wp:positionV relativeFrom="paragraph">
-              <wp:posOffset>0</wp:posOffset>
+              <wp:posOffset>101600</wp:posOffset>
             </wp:positionV>
             <wp:extent cx="2501265" cy="3082925"/>
             <wp:effectExtent l="0" t="0" r="0" b="3175"/>
@@ -90,6 +154,7 @@
       </w:r>
       <w:r>
         <w:rPr>
+          <w:rFonts w:ascii="Arial Unicode MS" w:eastAsia="Arial Unicode MS" w:hAnsi="Arial Unicode MS" w:cs="Arial Unicode MS"/>
           <w:noProof/>
         </w:rPr>
         <w:drawing>
@@ -99,7 +164,7 @@
               <wp:align>left</wp:align>
             </wp:positionH>
             <wp:positionV relativeFrom="paragraph">
-              <wp:posOffset>0</wp:posOffset>
+              <wp:posOffset>127000</wp:posOffset>
             </wp:positionV>
             <wp:extent cx="2498090" cy="3068955"/>
             <wp:effectExtent l="0" t="0" r="0" b="0"/>
@@ -149,16 +214,62 @@
         </w:drawing>
       </w:r>
     </w:p>
-    <w:p/>
-    <w:p/>
-    <w:p/>
-    <w:p/>
-    <w:p/>
-    <w:p/>
-    <w:p/>
-    <w:p/>
-    <w:p/>
-    <w:p/>
+    <w:p>
+      <w:pPr>
+        <w:rPr>
+          <w:rFonts w:ascii="Arial Unicode MS" w:eastAsia="Arial Unicode MS" w:hAnsi="Arial Unicode MS" w:cs="Arial Unicode MS"/>
+        </w:rPr>
+      </w:pPr>
+    </w:p>
+    <w:p>
+      <w:pPr>
+        <w:rPr>
+          <w:rFonts w:ascii="Arial Unicode MS" w:eastAsia="Arial Unicode MS" w:hAnsi="Arial Unicode MS" w:cs="Arial Unicode MS"/>
+        </w:rPr>
+      </w:pPr>
+    </w:p>
+    <w:p>
+      <w:pPr>
+        <w:rPr>
+          <w:rFonts w:ascii="Arial Unicode MS" w:eastAsia="Arial Unicode MS" w:hAnsi="Arial Unicode MS" w:cs="Arial Unicode MS"/>
+        </w:rPr>
+      </w:pPr>
+    </w:p>
+    <w:p>
+      <w:pPr>
+        <w:rPr>
+          <w:rFonts w:ascii="Arial Unicode MS" w:eastAsia="Arial Unicode MS" w:hAnsi="Arial Unicode MS" w:cs="Arial Unicode MS"/>
+        </w:rPr>
+      </w:pPr>
+    </w:p>
+    <w:p>
+      <w:pPr>
+        <w:rPr>
+          <w:rFonts w:ascii="Arial Unicode MS" w:eastAsia="Arial Unicode MS" w:hAnsi="Arial Unicode MS" w:cs="Arial Unicode MS"/>
+        </w:rPr>
+      </w:pPr>
+    </w:p>
+    <w:p>
+      <w:pPr>
+        <w:rPr>
+          <w:rFonts w:ascii="Arial Unicode MS" w:eastAsia="Arial Unicode MS" w:hAnsi="Arial Unicode MS" w:cs="Arial Unicode MS"/>
+        </w:rPr>
+      </w:pPr>
+    </w:p>
+    <w:p>
+      <w:pPr>
+        <w:rPr>
+          <w:rFonts w:ascii="Arial Unicode MS" w:eastAsia="Arial Unicode MS" w:hAnsi="Arial Unicode MS" w:cs="Arial Unicode MS"/>
+        </w:rPr>
+      </w:pPr>
+    </w:p>
+    <w:p>
+      <w:pPr>
+        <w:rPr>
+          <w:rFonts w:ascii="Arial Unicode MS" w:eastAsia="Arial Unicode MS" w:hAnsi="Arial Unicode MS" w:cs="Arial Unicode MS"/>
+        </w:rPr>
+      </w:pPr>
+    </w:p>
     <w:p>
       <w:pPr>
         <w:tabs>
@@ -166,53 +277,122 @@
           <w:tab w:val="left" w:pos="5944"/>
         </w:tabs>
         <w:rPr>
+          <w:rFonts w:eastAsia="Arial Unicode MS" w:cstheme="minorHAnsi"/>
           <w:i/>
         </w:rPr>
       </w:pPr>
       <w:r>
-        <w:t xml:space="preserve">                         </w:t>
-      </w:r>
-      <w:r>
-        <w:rPr>
+        <w:rPr>
+          <w:rFonts w:ascii="Arial Unicode MS" w:eastAsia="Arial Unicode MS" w:hAnsi="Arial Unicode MS" w:cs="Arial Unicode MS"/>
+        </w:rPr>
+        <w:t xml:space="preserve">              </w:t>
+      </w:r>
+      <w:r>
+        <w:rPr>
+          <w:rFonts w:ascii="Arial Unicode MS" w:eastAsia="Arial Unicode MS" w:hAnsi="Arial Unicode MS" w:cs="Arial Unicode MS"/>
+        </w:rPr>
+        <w:t xml:space="preserve">          </w:t>
+      </w:r>
+      <w:r>
+        <w:rPr>
+          <w:rFonts w:ascii="Arial Unicode MS" w:eastAsia="Arial Unicode MS" w:hAnsi="Arial Unicode MS" w:cs="Arial Unicode MS"/>
           <w:i/>
         </w:rPr>
-        <w:t xml:space="preserve"> The start page</w:t>
-      </w:r>
-      <w:r>
-        <w:rPr>
+        <w:t xml:space="preserve"> </w:t>
+      </w:r>
+      <w:r>
+        <w:rPr>
+          <w:rFonts w:eastAsia="Arial Unicode MS" w:cstheme="minorHAnsi"/>
+          <w:i/>
+        </w:rPr>
+        <w:t>The start page</w:t>
+      </w:r>
+      <w:r>
+        <w:rPr>
+          <w:rFonts w:eastAsia="Arial Unicode MS" w:cstheme="minorHAnsi"/>
           <w:i/>
         </w:rPr>
         <w:tab/>
         <w:t xml:space="preserve">The </w:t>
       </w:r>
-      <w:r>
-        <w:rPr>
+      <w:bookmarkStart w:id="0" w:name="_GoBack"/>
+      <w:bookmarkEnd w:id="0"/>
+      <w:r>
+        <w:rPr>
+          <w:rFonts w:eastAsia="Arial Unicode MS" w:cstheme="minorHAnsi"/>
           <w:i/>
         </w:rPr>
         <w:t>register page</w:t>
       </w:r>
     </w:p>
-    <w:p/>
-    <w:p>
-      <w:r>
-        <w:rPr>
+    <w:p>
+      <w:pPr>
+        <w:rPr>
+          <w:rFonts w:ascii="Arial Unicode MS" w:eastAsia="Arial Unicode MS" w:hAnsi="Arial Unicode MS" w:cs="Arial Unicode MS"/>
+        </w:rPr>
+      </w:pPr>
+    </w:p>
+    <w:p>
+      <w:pPr>
+        <w:rPr>
+          <w:rFonts w:ascii="Arial Unicode MS" w:eastAsia="Arial Unicode MS" w:hAnsi="Arial Unicode MS" w:cs="Arial Unicode MS"/>
+        </w:rPr>
+      </w:pPr>
+    </w:p>
+    <w:p>
+      <w:pPr>
+        <w:rPr>
+          <w:rFonts w:ascii="Arial Unicode MS" w:eastAsia="Arial Unicode MS" w:hAnsi="Arial Unicode MS" w:cs="Arial Unicode MS"/>
+        </w:rPr>
+      </w:pPr>
+    </w:p>
+    <w:p>
+      <w:pPr>
+        <w:rPr>
+          <w:rFonts w:ascii="Arial Unicode MS" w:eastAsia="Arial Unicode MS" w:hAnsi="Arial Unicode MS" w:cs="Arial Unicode MS"/>
+        </w:rPr>
+      </w:pPr>
+    </w:p>
+    <w:p>
+      <w:pPr>
+        <w:rPr>
+          <w:rFonts w:ascii="Arial Unicode MS" w:eastAsia="Arial Unicode MS" w:hAnsi="Arial Unicode MS" w:cs="Arial Unicode MS"/>
+        </w:rPr>
+      </w:pPr>
+    </w:p>
+    <w:p>
+      <w:pPr>
+        <w:rPr>
+          <w:rFonts w:ascii="Arial Unicode MS" w:eastAsia="Arial Unicode MS" w:hAnsi="Arial Unicode MS" w:cs="Arial Unicode MS"/>
+        </w:rPr>
+      </w:pPr>
+    </w:p>
+    <w:p>
+      <w:pPr>
+        <w:rPr>
+          <w:rFonts w:ascii="Arial Unicode MS" w:eastAsia="Arial Unicode MS" w:hAnsi="Arial Unicode MS" w:cs="Arial Unicode MS"/>
+        </w:rPr>
+      </w:pPr>
+      <w:r>
+        <w:rPr>
+          <w:rFonts w:ascii="Arial Unicode MS" w:eastAsia="Arial Unicode MS" w:hAnsi="Arial Unicode MS" w:cs="Arial Unicode MS"/>
           <w:b/>
         </w:rPr>
-        <w:t>The regular user</w:t>
-      </w:r>
-      <w:r>
-        <w:rPr>
-          <w:b/>
-        </w:rPr>
-        <w:t>:</w:t>
-      </w:r>
-    </w:p>
-    <w:p>
-      <w:r>
-        <w:rPr>
+        <w:lastRenderedPageBreak/>
+        <w:t>The regular user:</w:t>
+      </w:r>
+    </w:p>
+    <w:p>
+      <w:pPr>
+        <w:rPr>
+          <w:rFonts w:ascii="Arial Unicode MS" w:eastAsia="Arial Unicode MS" w:hAnsi="Arial Unicode MS" w:cs="Arial Unicode MS"/>
+        </w:rPr>
+      </w:pPr>
+      <w:r>
+        <w:rPr>
+          <w:rFonts w:ascii="Arial Unicode MS" w:eastAsia="Arial Unicode MS" w:hAnsi="Arial Unicode MS" w:cs="Arial Unicode MS"/>
           <w:noProof/>
         </w:rPr>
-        <w:lastRenderedPageBreak/>
         <w:drawing>
           <wp:anchor distT="0" distB="0" distL="114300" distR="114300" simplePos="0" relativeHeight="251661312" behindDoc="0" locked="0" layoutInCell="1" allowOverlap="1">
             <wp:simplePos x="0" y="0"/>
@@ -220,7 +400,7 @@
               <wp:align>left</wp:align>
             </wp:positionH>
             <wp:positionV relativeFrom="paragraph">
-              <wp:posOffset>471805</wp:posOffset>
+              <wp:posOffset>732155</wp:posOffset>
             </wp:positionV>
             <wp:extent cx="5759450" cy="2515870"/>
             <wp:effectExtent l="0" t="0" r="0" b="0"/>
@@ -270,6 +450,9 @@
         </w:drawing>
       </w:r>
       <w:r>
+        <w:rPr>
+          <w:rFonts w:ascii="Arial Unicode MS" w:eastAsia="Arial Unicode MS" w:hAnsi="Arial Unicode MS" w:cs="Arial Unicode MS"/>
+        </w:rPr>
         <w:t xml:space="preserve">Anyone can create an account as a regular user (listener). This user role allows you to see the upcoming conferences and join them. </w:t>
       </w:r>
     </w:p>
@@ -277,11 +460,13 @@
       <w:pPr>
         <w:jc w:val="center"/>
         <w:rPr>
+          <w:rFonts w:eastAsia="Arial Unicode MS" w:cstheme="minorHAnsi"/>
           <w:i/>
         </w:rPr>
       </w:pPr>
       <w:r>
         <w:rPr>
+          <w:rFonts w:eastAsia="Arial Unicode MS" w:cstheme="minorHAnsi"/>
           <w:i/>
         </w:rPr>
         <w:t>All conferences page</w:t>
@@ -290,9 +475,13 @@
     <w:p>
       <w:pPr>
         <w:ind w:firstLine="720"/>
-      </w:pPr>
-      <w:r>
-        <w:rPr>
+        <w:rPr>
+          <w:rFonts w:ascii="Arial Unicode MS" w:eastAsia="Arial Unicode MS" w:hAnsi="Arial Unicode MS" w:cs="Arial Unicode MS"/>
+        </w:rPr>
+      </w:pPr>
+      <w:r>
+        <w:rPr>
+          <w:rFonts w:ascii="Arial Unicode MS" w:eastAsia="Arial Unicode MS" w:hAnsi="Arial Unicode MS" w:cs="Arial Unicode MS"/>
           <w:i/>
           <w:noProof/>
         </w:rPr>
@@ -361,11 +550,13 @@
         <w:ind w:firstLine="720"/>
         <w:jc w:val="center"/>
         <w:rPr>
+          <w:rFonts w:eastAsia="Arial Unicode MS" w:cstheme="minorHAnsi"/>
           <w:i/>
         </w:rPr>
       </w:pPr>
       <w:r>
         <w:rPr>
+          <w:rFonts w:eastAsia="Arial Unicode MS" w:cstheme="minorHAnsi"/>
           <w:i/>
         </w:rPr>
         <w:t>The conferences this user has chosen to attend</w:t>
@@ -377,6 +568,9 @@
           <w:tab w:val="left" w:pos="4500"/>
         </w:tabs>
         <w:ind w:firstLine="720"/>
+        <w:rPr>
+          <w:rFonts w:ascii="Arial Unicode MS" w:eastAsia="Arial Unicode MS" w:hAnsi="Arial Unicode MS" w:cs="Arial Unicode MS"/>
+        </w:rPr>
       </w:pPr>
     </w:p>
     <w:p>
@@ -384,23 +578,53 @@
         <w:tabs>
           <w:tab w:val="left" w:pos="4500"/>
         </w:tabs>
-        <w:rPr>
+        <w:ind w:firstLine="720"/>
+        <w:rPr>
+          <w:rFonts w:ascii="Arial Unicode MS" w:eastAsia="Arial Unicode MS" w:hAnsi="Arial Unicode MS" w:cs="Arial Unicode MS"/>
+        </w:rPr>
+      </w:pPr>
+    </w:p>
+    <w:p>
+      <w:pPr>
+        <w:tabs>
+          <w:tab w:val="left" w:pos="4500"/>
+        </w:tabs>
+        <w:ind w:firstLine="720"/>
+        <w:rPr>
+          <w:rFonts w:ascii="Arial Unicode MS" w:eastAsia="Arial Unicode MS" w:hAnsi="Arial Unicode MS" w:cs="Arial Unicode MS"/>
+        </w:rPr>
+      </w:pPr>
+    </w:p>
+    <w:p>
+      <w:pPr>
+        <w:tabs>
+          <w:tab w:val="left" w:pos="4500"/>
+        </w:tabs>
+        <w:rPr>
+          <w:rFonts w:ascii="Arial Unicode MS" w:eastAsia="Arial Unicode MS" w:hAnsi="Arial Unicode MS" w:cs="Arial Unicode MS"/>
           <w:b/>
         </w:rPr>
       </w:pPr>
       <w:r>
         <w:rPr>
+          <w:rFonts w:ascii="Arial Unicode MS" w:eastAsia="Arial Unicode MS" w:hAnsi="Arial Unicode MS" w:cs="Arial Unicode MS"/>
           <w:b/>
         </w:rPr>
+        <w:lastRenderedPageBreak/>
         <w:t>The author:</w:t>
       </w:r>
     </w:p>
     <w:p>
-      <w:r>
-        <w:rPr>
+      <w:pPr>
+        <w:rPr>
+          <w:rFonts w:ascii="Arial Unicode MS" w:eastAsia="Arial Unicode MS" w:hAnsi="Arial Unicode MS" w:cs="Arial Unicode MS"/>
+        </w:rPr>
+      </w:pPr>
+      <w:r>
+        <w:rPr>
+          <w:rFonts w:ascii="Arial Unicode MS" w:eastAsia="Arial Unicode MS" w:hAnsi="Arial Unicode MS" w:cs="Arial Unicode MS"/>
           <w:noProof/>
         </w:rPr>
-        <w:lastRenderedPageBreak/>
         <w:drawing>
           <wp:anchor distT="0" distB="0" distL="114300" distR="114300" simplePos="0" relativeHeight="251663360" behindDoc="0" locked="0" layoutInCell="1" allowOverlap="1">
             <wp:simplePos x="0" y="0"/>
@@ -408,7 +632,7 @@
               <wp:align>left</wp:align>
             </wp:positionH>
             <wp:positionV relativeFrom="paragraph">
-              <wp:posOffset>470535</wp:posOffset>
+              <wp:posOffset>572135</wp:posOffset>
             </wp:positionV>
             <wp:extent cx="5824855" cy="2559050"/>
             <wp:effectExtent l="0" t="0" r="4445" b="0"/>
@@ -458,6 +682,9 @@
         </w:drawing>
       </w:r>
       <w:r>
+        <w:rPr>
+          <w:rFonts w:ascii="Arial Unicode MS" w:eastAsia="Arial Unicode MS" w:hAnsi="Arial Unicode MS" w:cs="Arial Unicode MS"/>
+        </w:rPr>
         <w:t xml:space="preserve">Apart from seeing and attending conferences, an author can also submit papers by submitting a paper or an abstract. </w:t>
       </w:r>
     </w:p>
@@ -468,14 +695,23 @@
           <w:tab w:val="left" w:pos="5240"/>
         </w:tabs>
         <w:rPr>
+          <w:rFonts w:eastAsia="Arial Unicode MS" w:cstheme="minorHAnsi"/>
           <w:i/>
         </w:rPr>
       </w:pPr>
       <w:r>
         <w:rPr>
+          <w:rFonts w:ascii="Arial Unicode MS" w:eastAsia="Arial Unicode MS" w:hAnsi="Arial Unicode MS" w:cs="Arial Unicode MS"/>
           <w:i/>
         </w:rPr>
-        <w:t xml:space="preserve">                                                   Here, the author can submit a paper</w:t>
+        <w:t xml:space="preserve">                                                   </w:t>
+      </w:r>
+      <w:r>
+        <w:rPr>
+          <w:rFonts w:eastAsia="Arial Unicode MS" w:cstheme="minorHAnsi"/>
+          <w:i/>
+        </w:rPr>
+        <w:t>Here, the author can submit a paper</w:t>
       </w:r>
     </w:p>
     <w:p>
@@ -483,6 +719,9 @@
         <w:tabs>
           <w:tab w:val="left" w:pos="5240"/>
         </w:tabs>
+        <w:rPr>
+          <w:rFonts w:ascii="Arial Unicode MS" w:eastAsia="Arial Unicode MS" w:hAnsi="Arial Unicode MS" w:cs="Arial Unicode MS"/>
+        </w:rPr>
       </w:pPr>
     </w:p>
     <w:p>
@@ -491,11 +730,13 @@
           <w:tab w:val="left" w:pos="5240"/>
         </w:tabs>
         <w:rPr>
+          <w:rFonts w:ascii="Arial Unicode MS" w:eastAsia="Arial Unicode MS" w:hAnsi="Arial Unicode MS" w:cs="Arial Unicode MS"/>
           <w:b/>
         </w:rPr>
       </w:pPr>
       <w:r>
         <w:rPr>
+          <w:rFonts w:ascii="Arial Unicode MS" w:eastAsia="Arial Unicode MS" w:hAnsi="Arial Unicode MS" w:cs="Arial Unicode MS"/>
           <w:b/>
         </w:rPr>
         <w:t xml:space="preserve">Program Committee Member: </w:t>
@@ -506,8 +747,14 @@
         <w:tabs>
           <w:tab w:val="left" w:pos="5240"/>
         </w:tabs>
-      </w:pPr>
-      <w:r>
+        <w:rPr>
+          <w:rFonts w:ascii="Arial Unicode MS" w:eastAsia="Arial Unicode MS" w:hAnsi="Arial Unicode MS" w:cs="Arial Unicode MS"/>
+        </w:rPr>
+      </w:pPr>
+      <w:r>
+        <w:rPr>
+          <w:rFonts w:ascii="Arial Unicode MS" w:eastAsia="Arial Unicode MS" w:hAnsi="Arial Unicode MS" w:cs="Arial Unicode MS"/>
+        </w:rPr>
         <w:t xml:space="preserve">This is a special role, meaning that only those who have already been chosen in the program committee can create an account as a PC Member. This role gives you the possibility to also change (postpone) deadlines.  </w:t>
       </w:r>
     </w:p>
@@ -516,15 +763,19 @@
         <w:tabs>
           <w:tab w:val="left" w:pos="5240"/>
         </w:tabs>
-      </w:pPr>
-      <w:r>
-        <w:rPr>
+        <w:rPr>
+          <w:rFonts w:ascii="Arial Unicode MS" w:eastAsia="Arial Unicode MS" w:hAnsi="Arial Unicode MS" w:cs="Arial Unicode MS"/>
+        </w:rPr>
+      </w:pPr>
+      <w:r>
+        <w:rPr>
+          <w:rFonts w:ascii="Arial Unicode MS" w:eastAsia="Arial Unicode MS" w:hAnsi="Arial Unicode MS" w:cs="Arial Unicode MS"/>
           <w:noProof/>
         </w:rPr>
         <w:drawing>
           <wp:inline distT="0" distB="0" distL="0" distR="0">
-            <wp:extent cx="5941966" cy="3130550"/>
-            <wp:effectExtent l="0" t="0" r="1905" b="0"/>
+            <wp:extent cx="4772857" cy="2514600"/>
+            <wp:effectExtent l="0" t="0" r="8890" b="0"/>
             <wp:docPr id="11" name="Picture 11"/>
             <wp:cNvGraphicFramePr>
               <a:graphicFrameLocks xmlns:a="http://schemas.openxmlformats.org/drawingml/2006/main" noChangeAspect="1"/>
@@ -537,7 +788,7 @@
                     <pic:cNvPicPr/>
                   </pic:nvPicPr>
                   <pic:blipFill>
-                    <a:blip r:embed="rId11">
+                    <a:blip r:embed="rId11" cstate="print">
                       <a:extLst>
                         <a:ext uri="{28A0092B-C50C-407E-A947-70E740481C1C}">
                           <a14:useLocalDpi xmlns:a14="http://schemas.microsoft.com/office/drawing/2010/main" val="0"/>
@@ -551,7 +802,7 @@
                   <pic:spPr>
                     <a:xfrm>
                       <a:off x="0" y="0"/>
-                      <a:ext cx="5941966" cy="3130550"/>
+                      <a:ext cx="4775275" cy="2515874"/>
                     </a:xfrm>
                     <a:prstGeom prst="rect">
                       <a:avLst/>
@@ -569,33 +820,55 @@
         <w:tabs>
           <w:tab w:val="left" w:pos="3240"/>
         </w:tabs>
-        <w:jc w:val="center"/>
-        <w:rPr>
+        <w:rPr>
+          <w:rFonts w:eastAsia="Arial Unicode MS" w:cstheme="minorHAnsi"/>
           <w:i/>
         </w:rPr>
       </w:pPr>
       <w:r>
         <w:rPr>
+          <w:rFonts w:eastAsia="Arial Unicode MS" w:cstheme="minorHAnsi"/>
           <w:i/>
         </w:rPr>
+        <w:tab/>
+      </w:r>
+      <w:r>
+        <w:rPr>
+          <w:rFonts w:eastAsia="Arial Unicode MS" w:cstheme="minorHAnsi"/>
+          <w:i/>
+        </w:rPr>
         <w:t>Deadlines page</w:t>
       </w:r>
     </w:p>
     <w:p>
-      <w:r>
+      <w:pPr>
+        <w:rPr>
+          <w:rFonts w:ascii="Arial Unicode MS" w:eastAsia="Arial Unicode MS" w:hAnsi="Arial Unicode MS" w:cs="Arial Unicode MS"/>
+        </w:rPr>
+      </w:pPr>
+      <w:r>
+        <w:rPr>
+          <w:rFonts w:ascii="Arial Unicode MS" w:eastAsia="Arial Unicode MS" w:hAnsi="Arial Unicode MS" w:cs="Arial Unicode MS"/>
+        </w:rPr>
         <w:lastRenderedPageBreak/>
         <w:t xml:space="preserve">The regular PC Members (those who are not chair nor co-chair) can also see and choose to review the submitted papers. Based on the qualifiers obtained, the reviewers will decide if the paper is accepted for the conference or not. </w:t>
       </w:r>
     </w:p>
     <w:p>
-      <w:r>
-        <w:rPr>
+      <w:pPr>
+        <w:rPr>
+          <w:rFonts w:ascii="Arial Unicode MS" w:eastAsia="Arial Unicode MS" w:hAnsi="Arial Unicode MS" w:cs="Arial Unicode MS"/>
+        </w:rPr>
+      </w:pPr>
+      <w:r>
+        <w:rPr>
+          <w:rFonts w:ascii="Arial Unicode MS" w:eastAsia="Arial Unicode MS" w:hAnsi="Arial Unicode MS" w:cs="Arial Unicode MS"/>
           <w:noProof/>
         </w:rPr>
         <w:drawing>
           <wp:inline distT="0" distB="0" distL="0" distR="0">
-            <wp:extent cx="5943600" cy="2564130"/>
-            <wp:effectExtent l="0" t="0" r="0" b="7620"/>
+            <wp:extent cx="5666880" cy="2444750"/>
+            <wp:effectExtent l="0" t="0" r="0" b="0"/>
             <wp:docPr id="1" name="Picture 1"/>
             <wp:cNvGraphicFramePr>
               <a:graphicFrameLocks xmlns:a="http://schemas.openxmlformats.org/drawingml/2006/main" noChangeAspect="1"/>
@@ -622,7 +895,7 @@
                   <pic:spPr>
                     <a:xfrm>
                       <a:off x="0" y="0"/>
-                      <a:ext cx="5943600" cy="2564130"/>
+                      <a:ext cx="5668146" cy="2445296"/>
                     </a:xfrm>
                     <a:prstGeom prst="rect">
                       <a:avLst/>
@@ -639,37 +912,56 @@
       <w:pPr>
         <w:jc w:val="center"/>
         <w:rPr>
+          <w:rFonts w:eastAsia="Arial Unicode MS" w:cstheme="minorHAnsi"/>
           <w:i/>
         </w:rPr>
       </w:pPr>
       <w:r>
         <w:rPr>
+          <w:rFonts w:eastAsia="Arial Unicode MS" w:cstheme="minorHAnsi"/>
           <w:i/>
         </w:rPr>
         <w:t>Review page</w:t>
       </w:r>
     </w:p>
-    <w:p/>
+    <w:p>
+      <w:pPr>
+        <w:rPr>
+          <w:rFonts w:ascii="Arial Unicode MS" w:eastAsia="Arial Unicode MS" w:hAnsi="Arial Unicode MS" w:cs="Arial Unicode MS"/>
+        </w:rPr>
+      </w:pPr>
+    </w:p>
     <w:p>
       <w:pPr>
         <w:tabs>
           <w:tab w:val="left" w:pos="5240"/>
         </w:tabs>
-      </w:pPr>
-      <w:r>
-        <w:br w:type="page"/>
-      </w:r>
-      <w:r>
-        <w:lastRenderedPageBreak/>
+        <w:rPr>
+          <w:rFonts w:ascii="Arial Unicode MS" w:eastAsia="Arial Unicode MS" w:hAnsi="Arial Unicode MS" w:cs="Arial Unicode MS"/>
+        </w:rPr>
+      </w:pPr>
+      <w:r>
+        <w:rPr>
+          <w:rFonts w:ascii="Arial Unicode MS" w:eastAsia="Arial Unicode MS" w:hAnsi="Arial Unicode MS" w:cs="Arial Unicode MS"/>
+        </w:rPr>
         <w:tab/>
       </w:r>
     </w:p>
     <w:p>
       <w:pPr>
         <w:ind w:firstLine="720"/>
-      </w:pPr>
-    </w:p>
-    <w:p/>
+        <w:rPr>
+          <w:rFonts w:ascii="Arial Unicode MS" w:eastAsia="Arial Unicode MS" w:hAnsi="Arial Unicode MS" w:cs="Arial Unicode MS"/>
+        </w:rPr>
+      </w:pPr>
+    </w:p>
+    <w:p>
+      <w:pPr>
+        <w:rPr>
+          <w:rFonts w:ascii="Arial Unicode MS" w:eastAsia="Arial Unicode MS" w:hAnsi="Arial Unicode MS" w:cs="Arial Unicode MS"/>
+        </w:rPr>
+      </w:pPr>
+    </w:p>
     <w:sectPr>
       <w:pgSz w:w="12240" w:h="15840"/>
       <w:pgMar w:top="1440" w:right="1440" w:bottom="1440" w:left="1440" w:header="720" w:footer="720" w:gutter="0"/>

</xml_diff>

<commit_message>
Added something to user manual...
</commit_message>
<xml_diff>
--- a/documentation/app presentation.docx
+++ b/documentation/app presentation.docx
@@ -315,8 +315,6 @@
         <w:tab/>
         <w:t xml:space="preserve">The </w:t>
       </w:r>
-      <w:bookmarkStart w:id="0" w:name="_GoBack"/>
-      <w:bookmarkEnd w:id="0"/>
       <w:r>
         <w:rPr>
           <w:rFonts w:eastAsia="Arial Unicode MS" w:cstheme="minorHAnsi"/>
@@ -926,13 +924,6 @@
     </w:p>
     <w:p>
       <w:pPr>
-        <w:rPr>
-          <w:rFonts w:ascii="Arial Unicode MS" w:eastAsia="Arial Unicode MS" w:hAnsi="Arial Unicode MS" w:cs="Arial Unicode MS"/>
-        </w:rPr>
-      </w:pPr>
-    </w:p>
-    <w:p>
-      <w:pPr>
         <w:tabs>
           <w:tab w:val="left" w:pos="5240"/>
         </w:tabs>
@@ -940,27 +931,121 @@
           <w:rFonts w:ascii="Arial Unicode MS" w:eastAsia="Arial Unicode MS" w:hAnsi="Arial Unicode MS" w:cs="Arial Unicode MS"/>
         </w:rPr>
       </w:pPr>
+    </w:p>
+    <w:p>
+      <w:pPr>
+        <w:tabs>
+          <w:tab w:val="left" w:pos="5240"/>
+        </w:tabs>
+        <w:rPr>
+          <w:rFonts w:ascii="Arial Unicode MS" w:eastAsia="Arial Unicode MS" w:hAnsi="Arial Unicode MS" w:cs="Arial Unicode MS"/>
+        </w:rPr>
+      </w:pPr>
+      <w:r>
+        <w:rPr>
+          <w:rFonts w:ascii="Arial Unicode MS" w:eastAsia="Arial Unicode MS" w:hAnsi="Arial Unicode MS" w:cs="Arial Unicode MS"/>
+        </w:rPr>
+        <w:t xml:space="preserve">If the reviewers have </w:t>
+      </w:r>
+      <w:r>
+        <w:rPr>
+          <w:rFonts w:ascii="Arial Unicode MS" w:eastAsia="Arial Unicode MS" w:hAnsi="Arial Unicode MS" w:cs="Arial Unicode MS"/>
+        </w:rPr>
+        <w:t xml:space="preserve">contradictory </w:t>
+      </w:r>
+      <w:r>
+        <w:rPr>
+          <w:rFonts w:ascii="Arial Unicode MS" w:eastAsia="Arial Unicode MS" w:hAnsi="Arial Unicode MS" w:cs="Arial Unicode MS"/>
+        </w:rPr>
+        <w:t>opinions about a paper, the chair and co-chair can ask them to re-evaluate it.</w:t>
+      </w:r>
+      <w:bookmarkStart w:id="0" w:name="_GoBack"/>
+      <w:bookmarkEnd w:id="0"/>
+    </w:p>
+    <w:p>
+      <w:pPr>
+        <w:tabs>
+          <w:tab w:val="center" w:pos="4680"/>
+        </w:tabs>
+        <w:rPr>
+          <w:rFonts w:eastAsia="Arial Unicode MS" w:cstheme="minorHAnsi"/>
+          <w:i/>
+        </w:rPr>
+      </w:pPr>
+      <w:r>
+        <w:rPr>
+          <w:rFonts w:ascii="Arial Unicode MS" w:eastAsia="Arial Unicode MS" w:hAnsi="Arial Unicode MS" w:cs="Arial Unicode MS"/>
+          <w:noProof/>
+        </w:rPr>
+        <w:drawing>
+          <wp:anchor distT="0" distB="0" distL="114300" distR="114300" simplePos="0" relativeHeight="251664384" behindDoc="0" locked="0" layoutInCell="1" allowOverlap="1">
+            <wp:simplePos x="0" y="0"/>
+            <wp:positionH relativeFrom="column">
+              <wp:posOffset>0</wp:posOffset>
+            </wp:positionH>
+            <wp:positionV relativeFrom="paragraph">
+              <wp:posOffset>-1270</wp:posOffset>
+            </wp:positionV>
+            <wp:extent cx="5943600" cy="3131185"/>
+            <wp:effectExtent l="0" t="0" r="0" b="0"/>
+            <wp:wrapSquare wrapText="bothSides"/>
+            <wp:docPr id="2" name="Picture 2"/>
+            <wp:cNvGraphicFramePr>
+              <a:graphicFrameLocks xmlns:a="http://schemas.openxmlformats.org/drawingml/2006/main" noChangeAspect="1"/>
+            </wp:cNvGraphicFramePr>
+            <a:graphic xmlns:a="http://schemas.openxmlformats.org/drawingml/2006/main">
+              <a:graphicData uri="http://schemas.openxmlformats.org/drawingml/2006/picture">
+                <pic:pic xmlns:pic="http://schemas.openxmlformats.org/drawingml/2006/picture">
+                  <pic:nvPicPr>
+                    <pic:cNvPr id="2" name="reevaluation.JPG"/>
+                    <pic:cNvPicPr/>
+                  </pic:nvPicPr>
+                  <pic:blipFill>
+                    <a:blip r:embed="rId13">
+                      <a:extLst>
+                        <a:ext uri="{28A0092B-C50C-407E-A947-70E740481C1C}">
+                          <a14:useLocalDpi xmlns:a14="http://schemas.microsoft.com/office/drawing/2010/main" val="0"/>
+                        </a:ext>
+                      </a:extLst>
+                    </a:blip>
+                    <a:stretch>
+                      <a:fillRect/>
+                    </a:stretch>
+                  </pic:blipFill>
+                  <pic:spPr>
+                    <a:xfrm>
+                      <a:off x="0" y="0"/>
+                      <a:ext cx="5943600" cy="3131185"/>
+                    </a:xfrm>
+                    <a:prstGeom prst="rect">
+                      <a:avLst/>
+                    </a:prstGeom>
+                  </pic:spPr>
+                </pic:pic>
+              </a:graphicData>
+            </a:graphic>
+            <wp14:sizeRelH relativeFrom="page">
+              <wp14:pctWidth>0</wp14:pctWidth>
+            </wp14:sizeRelH>
+            <wp14:sizeRelV relativeFrom="page">
+              <wp14:pctHeight>0</wp14:pctHeight>
+            </wp14:sizeRelV>
+          </wp:anchor>
+        </w:drawing>
+      </w:r>
       <w:r>
         <w:rPr>
           <w:rFonts w:ascii="Arial Unicode MS" w:eastAsia="Arial Unicode MS" w:hAnsi="Arial Unicode MS" w:cs="Arial Unicode MS"/>
         </w:rPr>
         <w:tab/>
       </w:r>
-    </w:p>
-    <w:p>
-      <w:pPr>
-        <w:ind w:firstLine="720"/>
-        <w:rPr>
-          <w:rFonts w:ascii="Arial Unicode MS" w:eastAsia="Arial Unicode MS" w:hAnsi="Arial Unicode MS" w:cs="Arial Unicode MS"/>
-        </w:rPr>
-      </w:pPr>
-    </w:p>
-    <w:p>
-      <w:pPr>
-        <w:rPr>
-          <w:rFonts w:ascii="Arial Unicode MS" w:eastAsia="Arial Unicode MS" w:hAnsi="Arial Unicode MS" w:cs="Arial Unicode MS"/>
-        </w:rPr>
-      </w:pPr>
+      <w:r>
+        <w:rPr>
+          <w:rFonts w:eastAsia="Arial Unicode MS" w:cstheme="minorHAnsi"/>
+          <w:i/>
+        </w:rPr>
+        <w:t>The chair and co-chair can see the reviews and ask for re-evaluation</w:t>
+      </w:r>
     </w:p>
     <w:sectPr>
       <w:pgSz w:w="12240" w:h="15840"/>

</xml_diff>